<commit_message>
Update readme & project.
Some changes the project. Not complete yet.
</commit_message>
<xml_diff>
--- a/docs/course-materials/activities/Activity2.docx
+++ b/docs/course-materials/activities/Activity2.docx
@@ -202,7 +202,7 @@
         </w:numPr>
       </w:pPr>
       <w:r>
-        <w:t xml:space="preserve">We want to create a single sheet that consolidates all observations. Why shouldn’t we simply combine them via copy and paste?</w:t>
+        <w:t xml:space="preserve">We want to create a single sheet that consolidates all observations. Why shouldn’t we simply combine them by copying and pasting?</w:t>
       </w:r>
     </w:p>
     <w:p>
@@ -248,6 +248,18 @@
       </w:pPr>
       <w:r>
         <w:t xml:space="preserve">Follow the instructions to create a new single sheet.</w:t>
+      </w:r>
+    </w:p>
+    <w:p>
+      <w:pPr>
+        <w:pStyle w:val="FirstParagraph"/>
+      </w:pPr>
+      <w:r>
+        <w:rPr>
+          <w:b/>
+          <w:bCs/>
+        </w:rPr>
+        <w:t xml:space="preserve">Class Check-In</w:t>
       </w:r>
     </w:p>
     <w:bookmarkEnd w:id="22"/>

</xml_diff>